<commit_message>
Added CGGC logo and place for screenshots
</commit_message>
<xml_diff>
--- a/Made by.docx
+++ b/Made by.docx
@@ -5,6 +5,21 @@
     <w:p>
       <w:pPr>
         <w:bidi w:val="0"/>
+        <w:ind w:left="720" w:firstLine="720"/>
+        <w:rPr>
+          <w:rStyle w:val="Emphasis"/>
+        </w:rPr>
+      </w:pPr>
+      <w:r>
+        <w:rPr>
+          <w:rStyle w:val="Emphasis"/>
+        </w:rPr>
+        <w:t>VR Floor Planner</w:t>
+      </w:r>
+    </w:p>
+    <w:p>
+      <w:pPr>
+        <w:bidi w:val="0"/>
         <w:rPr>
           <w:rStyle w:val="Emphasis"/>
         </w:rPr>
@@ -81,30 +96,13 @@
           <w:rStyle w:val="Emphasis"/>
         </w:rPr>
         <w:tab/>
-        <w:t>Boaz Sterenfeld</w:t>
-      </w:r>
-    </w:p>
-    <w:p>
-      <w:pPr>
-        <w:bidi w:val="0"/>
-      </w:pPr>
-      <w:r>
-        <w:tab/>
-      </w:r>
-      <w:r>
-        <w:tab/>
-      </w:r>
-      <w:r>
-        <w:tab/>
-      </w:r>
-      <w:r>
-        <w:tab/>
-      </w:r>
-      <w:r>
-        <w:tab/>
-      </w:r>
-      <w:r>
-        <w:tab/>
+        <w:t>Boaz Ster</w:t>
+      </w:r>
+      <w:r>
+        <w:rPr>
+          <w:rStyle w:val="Emphasis"/>
+        </w:rPr>
+        <w:t>nfeld</w:t>
       </w:r>
     </w:p>
     <w:p>
@@ -122,7 +120,121 @@
         <w:bidi w:val="0"/>
       </w:pPr>
       <w:bookmarkStart w:id="0" w:name="_GoBack"/>
-      <w:bookmarkEnd w:id="0"/>
+    </w:p>
+    <w:bookmarkEnd w:id="0"/>
+    <w:p>
+      <w:pPr>
+        <w:bidi w:val="0"/>
+        <w:rPr>
+          <w:rStyle w:val="Emphasis"/>
+        </w:rPr>
+      </w:pPr>
+      <w:r>
+        <w:rPr>
+          <w:rStyle w:val="Emphasis"/>
+        </w:rPr>
+        <w:t>Made by:</w:t>
+      </w:r>
+      <w:r>
+        <w:rPr>
+          <w:rStyle w:val="Emphasis"/>
+        </w:rPr>
+        <w:tab/>
+        <w:t xml:space="preserve">Netanel Lev </w:t>
+      </w:r>
+      <w:r>
+        <w:rPr>
+          <w:rStyle w:val="Emphasis"/>
+        </w:rPr>
+        <w:tab/>
+        <w:t xml:space="preserve">&amp; </w:t>
+      </w:r>
+      <w:r>
+        <w:rPr>
+          <w:rStyle w:val="Emphasis"/>
+        </w:rPr>
+        <w:tab/>
+        <w:t>Dolev Ben Ami</w:t>
+      </w:r>
+    </w:p>
+    <w:p>
+      <w:pPr>
+        <w:bidi w:val="0"/>
+        <w:rPr>
+          <w:rStyle w:val="Emphasis"/>
+        </w:rPr>
+      </w:pPr>
+      <w:r>
+        <w:rPr>
+          <w:rStyle w:val="Emphasis"/>
+        </w:rPr>
+        <w:t>Supervisors:</w:t>
+      </w:r>
+      <w:r>
+        <w:rPr>
+          <w:rStyle w:val="Emphasis"/>
+        </w:rPr>
+        <w:tab/>
+        <w:t>Yaron Honen</w:t>
+      </w:r>
+      <w:r>
+        <w:rPr>
+          <w:rStyle w:val="Emphasis"/>
+        </w:rPr>
+        <w:tab/>
+        <w:t>&amp;</w:t>
+      </w:r>
+      <w:r>
+        <w:rPr>
+          <w:rStyle w:val="Emphasis"/>
+        </w:rPr>
+        <w:tab/>
+        <w:t>Boaz Ster</w:t>
+      </w:r>
+      <w:r>
+        <w:rPr>
+          <w:rStyle w:val="Emphasis"/>
+        </w:rPr>
+        <w:t>nfeld</w:t>
+      </w:r>
+    </w:p>
+    <w:p>
+      <w:pPr>
+        <w:bidi w:val="0"/>
+      </w:pPr>
+      <w:r>
+        <w:tab/>
+      </w:r>
+      <w:r>
+        <w:tab/>
+      </w:r>
+      <w:r>
+        <w:tab/>
+      </w:r>
+      <w:r>
+        <w:tab/>
+      </w:r>
+      <w:r>
+        <w:tab/>
+      </w:r>
+      <w:r>
+        <w:tab/>
+      </w:r>
+    </w:p>
+    <w:p>
+      <w:pPr>
+        <w:bidi w:val="0"/>
+      </w:pPr>
+    </w:p>
+    <w:p>
+      <w:pPr>
+        <w:bidi w:val="0"/>
+      </w:pPr>
+    </w:p>
+    <w:p>
+      <w:pPr>
+        <w:bidi w:val="0"/>
+      </w:pPr>
     </w:p>
     <w:sectPr>
       <w:pgSz w:w="11906" w:h="16838"/>

</xml_diff>